<commit_message>
add ui ux at bab III
</commit_message>
<xml_diff>
--- a/BAB III.docx
+++ b/BAB III.docx
@@ -183,49 +183,7 @@
         <w:rPr>
           <w:rFonts w:ascii="Times New Roman" w:eastAsia="Times New Roman" w:hAnsi="Times New Roman" w:cs="Times New Roman"/>
         </w:rPr>
-        <w:t xml:space="preserve">Garis merupakan bentuk linier yang akan menghubungkan beberapa titik atau paling sedikit dua titik. Biasanya digunakan untuk menggambarkan suatu objek berdimensi </w:t>
-      </w:r>
-      <w:proofErr w:type="gramStart"/>
-      <w:r>
-        <w:rPr>
-          <w:rFonts w:ascii="Times New Roman" w:eastAsia="Times New Roman" w:hAnsi="Times New Roman" w:cs="Times New Roman"/>
-        </w:rPr>
-        <w:t>satu.Contoh</w:t>
-      </w:r>
-      <w:proofErr w:type="gramEnd"/>
-      <w:r>
-        <w:rPr>
-          <w:rFonts w:ascii="Times New Roman" w:eastAsia="Times New Roman" w:hAnsi="Times New Roman" w:cs="Times New Roman"/>
-        </w:rPr>
-        <w:t xml:space="preserve"> penggunaan garis pada SIG adalah jaringan jalan, jaringan saluran air, jaringan telepon dan lain sebagainya.Format garis memiliki ciri-ciri yaitu koordinat titik awal dan akhir, mempunyai panjang, tanpa luasan. Contoh dari format </w:t>
-      </w:r>
-      <w:proofErr w:type="gramStart"/>
-      <w:r>
-        <w:rPr>
-          <w:rFonts w:ascii="Times New Roman" w:eastAsia="Times New Roman" w:hAnsi="Times New Roman" w:cs="Times New Roman"/>
-        </w:rPr>
-        <w:t>garis :</w:t>
-      </w:r>
-      <w:proofErr w:type="gramEnd"/>
-      <w:r>
-        <w:rPr>
-          <w:rFonts w:ascii="Times New Roman" w:eastAsia="Times New Roman" w:hAnsi="Times New Roman" w:cs="Times New Roman"/>
-        </w:rPr>
-        <w:t xml:space="preserve"> jalan, sungai. Bentuk poligon biasanya digunakan untuk mempresentasikan suatu objek berdimensi dua. Suatu wilayah penggunaan lahan suatu tempat adalah entitas yang umumnya digambarkan dengan bentuk poligon. Formatpoligon memiliki ciri-ciri yaitu koordinat dengan titik akhir sama dengan titik awal, mempunyai panjang, mempunyailuasan. Contoh dari format </w:t>
-      </w:r>
-      <w:proofErr w:type="gramStart"/>
-      <w:r>
-        <w:rPr>
-          <w:rFonts w:ascii="Times New Roman" w:eastAsia="Times New Roman" w:hAnsi="Times New Roman" w:cs="Times New Roman"/>
-        </w:rPr>
-        <w:t>poligon :</w:t>
-      </w:r>
-      <w:proofErr w:type="gramEnd"/>
-      <w:r>
-        <w:rPr>
-          <w:rFonts w:ascii="Times New Roman" w:eastAsia="Times New Roman" w:hAnsi="Times New Roman" w:cs="Times New Roman"/>
-        </w:rPr>
-        <w:t xml:space="preserve"> persil tanah, wilayah,tutupan lahan dan lain-lain.</w:t>
+        <w:t>Garis merupakan bentuk linier yang akan menghubungkan beberapa titik atau paling sedikit dua titik. Biasanya digunakan untuk menggambarkan suatu objek berdimensi satu.Contoh penggunaan garis pada SIG adalah jaringan jalan, jaringan saluran air, jaringan telepon dan lain sebagainya.Format garis memiliki ciri-ciri yaitu koordinat titik awal dan akhir, mempunyai panjang, tanpa luasan. Contoh dari format garis : jalan, sungai. Bentuk poligon biasanya digunakan untuk mempresentasikan suatu objek berdimensi dua. Suatu wilayah penggunaan lahan suatu tempat adalah entitas yang umumnya digambarkan dengan bentuk poligon. Formatpoligon memiliki ciri-ciri yaitu koordinat dengan titik akhir sama dengan titik awal, mempunyai panjang, mempunyailuasan. Contoh dari format poligon : persil tanah, wilayah,tutupan lahan dan lain-lain.</w:t>
       </w:r>
     </w:p>
     <w:p>
@@ -347,7 +305,6 @@
         </w:rPr>
         <w:t xml:space="preserve">[10] </w:t>
       </w:r>
-      <w:proofErr w:type="gramStart"/>
       <w:r>
         <w:rPr>
           <w:rFonts w:ascii="Times New Roman" w:eastAsia="Times New Roman" w:hAnsi="Times New Roman" w:cs="Times New Roman"/>
@@ -359,14 +316,7 @@
         <w:rPr>
           <w:rFonts w:ascii="Times New Roman" w:eastAsia="Times New Roman" w:hAnsi="Times New Roman" w:cs="Times New Roman"/>
         </w:rPr>
-        <w:t xml:space="preserve">  adalah</w:t>
-      </w:r>
-      <w:proofErr w:type="gramEnd"/>
-      <w:r>
-        <w:rPr>
-          <w:rFonts w:ascii="Times New Roman" w:eastAsia="Times New Roman" w:hAnsi="Times New Roman" w:cs="Times New Roman"/>
-        </w:rPr>
-        <w:t xml:space="preserve">  sebuah  </w:t>
+        <w:t xml:space="preserve">  adalah  sebuah  </w:t>
       </w:r>
       <w:r>
         <w:rPr>
@@ -485,7 +435,6 @@
         </w:rPr>
         <w:t xml:space="preserve">). Saat ini, </w:t>
       </w:r>
-      <w:proofErr w:type="gramStart"/>
       <w:r>
         <w:rPr>
           <w:rFonts w:ascii="Times New Roman" w:eastAsia="Times New Roman" w:hAnsi="Times New Roman" w:cs="Times New Roman"/>
@@ -497,14 +446,7 @@
         <w:rPr>
           <w:rFonts w:ascii="Times New Roman" w:eastAsia="Times New Roman" w:hAnsi="Times New Roman" w:cs="Times New Roman"/>
         </w:rPr>
-        <w:t xml:space="preserve">  dikembangkan</w:t>
-      </w:r>
-      <w:proofErr w:type="gramEnd"/>
-      <w:r>
-        <w:rPr>
-          <w:rFonts w:ascii="Times New Roman" w:eastAsia="Times New Roman" w:hAnsi="Times New Roman" w:cs="Times New Roman"/>
-        </w:rPr>
-        <w:t xml:space="preserve"> dan dimaintain oleh </w:t>
+        <w:t xml:space="preserve">  dikembangkan dan dimaintain oleh </w:t>
       </w:r>
       <w:r>
         <w:rPr>
@@ -700,7 +642,6 @@
           <w:rFonts w:ascii="Times New Roman" w:eastAsia="Times New Roman" w:hAnsi="Times New Roman" w:cs="Times New Roman"/>
         </w:rPr>
       </w:pPr>
-      <w:proofErr w:type="gramStart"/>
       <w:r>
         <w:rPr>
           <w:rFonts w:ascii="Times New Roman" w:eastAsia="Times New Roman" w:hAnsi="Times New Roman" w:cs="Times New Roman"/>
@@ -712,14 +653,7 @@
         <w:rPr>
           <w:rFonts w:ascii="Times New Roman" w:eastAsia="Times New Roman" w:hAnsi="Times New Roman" w:cs="Times New Roman"/>
         </w:rPr>
-        <w:t xml:space="preserve">  menggunakan</w:t>
-      </w:r>
-      <w:proofErr w:type="gramEnd"/>
-      <w:r>
-        <w:rPr>
-          <w:rFonts w:ascii="Times New Roman" w:eastAsia="Times New Roman" w:hAnsi="Times New Roman" w:cs="Times New Roman"/>
-        </w:rPr>
-        <w:t xml:space="preserve">  konsep  MVC  yang  memungkinkan  pemisahan </w:t>
+        <w:t xml:space="preserve">  menggunakan  konsep  MVC  yang  memungkinkan  pemisahan </w:t>
       </w:r>
       <w:r>
         <w:rPr>
@@ -773,19 +707,11 @@
           <w:rFonts w:ascii="Times New Roman" w:eastAsia="Times New Roman" w:hAnsi="Times New Roman" w:cs="Times New Roman"/>
         </w:rPr>
       </w:pPr>
-      <w:proofErr w:type="gramStart"/>
-      <w:r>
-        <w:rPr>
-          <w:rFonts w:ascii="Times New Roman" w:eastAsia="Times New Roman" w:hAnsi="Times New Roman" w:cs="Times New Roman"/>
-        </w:rPr>
-        <w:t>Secara  default</w:t>
-      </w:r>
-      <w:proofErr w:type="gramEnd"/>
-      <w:r>
-        <w:rPr>
-          <w:rFonts w:ascii="Times New Roman" w:eastAsia="Times New Roman" w:hAnsi="Times New Roman" w:cs="Times New Roman"/>
-        </w:rPr>
-        <w:t xml:space="preserve">,  URL  yang  dihasilkan  </w:t>
+      <w:r>
+        <w:rPr>
+          <w:rFonts w:ascii="Times New Roman" w:eastAsia="Times New Roman" w:hAnsi="Times New Roman" w:cs="Times New Roman"/>
+        </w:rPr>
+        <w:t xml:space="preserve">Secara  default,  URL  yang  dihasilkan  </w:t>
       </w:r>
       <w:r>
         <w:rPr>
@@ -1144,14 +1070,7 @@
         <w:rPr>
           <w:rFonts w:ascii="Times New Roman" w:eastAsia="Times New Roman" w:hAnsi="Times New Roman" w:cs="Times New Roman"/>
         </w:rPr>
-        <w:t xml:space="preserve"> adalah satu-</w:t>
-      </w:r>
-      <w:proofErr w:type="gramStart"/>
-      <w:r>
-        <w:rPr>
-          <w:rFonts w:ascii="Times New Roman" w:eastAsia="Times New Roman" w:hAnsi="Times New Roman" w:cs="Times New Roman"/>
-        </w:rPr>
-        <w:t xml:space="preserve">satunya  </w:t>
+        <w:t xml:space="preserve"> adalah satu-satunya  </w:t>
       </w:r>
       <w:r>
         <w:rPr>
@@ -1160,7 +1079,6 @@
         </w:rPr>
         <w:t>framework</w:t>
       </w:r>
-      <w:proofErr w:type="gramEnd"/>
       <w:r>
         <w:rPr>
           <w:rFonts w:ascii="Times New Roman" w:eastAsia="Times New Roman" w:hAnsi="Times New Roman" w:cs="Times New Roman"/>
@@ -1334,14 +1252,12 @@
           <w:rFonts w:ascii="Times New Roman" w:eastAsia="Times New Roman" w:hAnsi="Times New Roman" w:cs="Times New Roman"/>
         </w:rPr>
       </w:pPr>
-      <w:proofErr w:type="gramStart"/>
       <w:r>
         <w:rPr>
           <w:rFonts w:ascii="Times New Roman" w:eastAsia="Times New Roman" w:hAnsi="Times New Roman" w:cs="Times New Roman"/>
         </w:rPr>
         <w:t>Keterangan :</w:t>
       </w:r>
-      <w:proofErr w:type="gramEnd"/>
     </w:p>
     <w:p>
       <w:pPr>
@@ -1419,28 +1335,13 @@
           <w:rFonts w:ascii="Times New Roman" w:eastAsia="Times New Roman" w:hAnsi="Times New Roman" w:cs="Times New Roman"/>
           <w:i/>
         </w:rPr>
-        <w:t xml:space="preserve">2. </w:t>
-      </w:r>
-      <w:proofErr w:type="gramStart"/>
-      <w:r>
-        <w:rPr>
-          <w:rFonts w:ascii="Times New Roman" w:eastAsia="Times New Roman" w:hAnsi="Times New Roman" w:cs="Times New Roman"/>
-          <w:i/>
-        </w:rPr>
-        <w:t>Router</w:t>
-      </w:r>
-      <w:r>
-        <w:rPr>
-          <w:rFonts w:ascii="Times New Roman" w:eastAsia="Times New Roman" w:hAnsi="Times New Roman" w:cs="Times New Roman"/>
-        </w:rPr>
-        <w:t xml:space="preserve">  memerikasa</w:t>
-      </w:r>
-      <w:proofErr w:type="gramEnd"/>
-      <w:r>
-        <w:rPr>
-          <w:rFonts w:ascii="Times New Roman" w:eastAsia="Times New Roman" w:hAnsi="Times New Roman" w:cs="Times New Roman"/>
-        </w:rPr>
-        <w:t xml:space="preserve">  HTTP  </w:t>
+        <w:t>2. Router</w:t>
+      </w:r>
+      <w:r>
+        <w:rPr>
+          <w:rFonts w:ascii="Times New Roman" w:eastAsia="Times New Roman" w:hAnsi="Times New Roman" w:cs="Times New Roman"/>
+        </w:rPr>
+        <w:t xml:space="preserve">  memerikasa  HTTP  </w:t>
       </w:r>
       <w:r>
         <w:rPr>
@@ -1469,14 +1370,7 @@
         <w:rPr>
           <w:rFonts w:ascii="Times New Roman" w:eastAsia="Times New Roman" w:hAnsi="Times New Roman" w:cs="Times New Roman"/>
         </w:rPr>
-        <w:t xml:space="preserve">3. </w:t>
-      </w:r>
-      <w:proofErr w:type="gramStart"/>
-      <w:r>
-        <w:rPr>
-          <w:rFonts w:ascii="Times New Roman" w:eastAsia="Times New Roman" w:hAnsi="Times New Roman" w:cs="Times New Roman"/>
-        </w:rPr>
-        <w:t xml:space="preserve">Jika  </w:t>
+        <w:t xml:space="preserve">3. Jika  </w:t>
       </w:r>
       <w:r>
         <w:rPr>
@@ -1485,7 +1379,6 @@
         </w:rPr>
         <w:t>Cache</w:t>
       </w:r>
-      <w:proofErr w:type="gramEnd"/>
       <w:r>
         <w:rPr>
           <w:rFonts w:ascii="Times New Roman" w:eastAsia="Times New Roman" w:hAnsi="Times New Roman" w:cs="Times New Roman"/>
@@ -1526,14 +1419,7 @@
         <w:rPr>
           <w:rFonts w:ascii="Times New Roman" w:eastAsia="Times New Roman" w:hAnsi="Times New Roman" w:cs="Times New Roman"/>
         </w:rPr>
-        <w:t xml:space="preserve">.  </w:t>
-      </w:r>
-      <w:proofErr w:type="gramStart"/>
-      <w:r>
-        <w:rPr>
-          <w:rFonts w:ascii="Times New Roman" w:eastAsia="Times New Roman" w:hAnsi="Times New Roman" w:cs="Times New Roman"/>
-        </w:rPr>
-        <w:t xml:space="preserve">Sebelum  </w:t>
+        <w:t xml:space="preserve">.  Sebelum  </w:t>
       </w:r>
       <w:r>
         <w:rPr>
@@ -1542,7 +1428,6 @@
         </w:rPr>
         <w:t>Controller</w:t>
       </w:r>
-      <w:proofErr w:type="gramEnd"/>
       <w:r>
         <w:rPr>
           <w:rFonts w:ascii="Times New Roman" w:eastAsia="Times New Roman" w:hAnsi="Times New Roman" w:cs="Times New Roman"/>
@@ -1590,23 +1475,34 @@
           <w:rFonts w:ascii="Times New Roman" w:eastAsia="Times New Roman" w:hAnsi="Times New Roman" w:cs="Times New Roman"/>
           <w:i/>
         </w:rPr>
-        <w:t xml:space="preserve">5. </w:t>
-      </w:r>
-      <w:proofErr w:type="gramStart"/>
-      <w:r>
-        <w:rPr>
-          <w:rFonts w:ascii="Times New Roman" w:eastAsia="Times New Roman" w:hAnsi="Times New Roman" w:cs="Times New Roman"/>
-          <w:i/>
-        </w:rPr>
-        <w:t>Controller</w:t>
-      </w:r>
-      <w:r>
-        <w:rPr>
-          <w:rFonts w:ascii="Times New Roman" w:eastAsia="Times New Roman" w:hAnsi="Times New Roman" w:cs="Times New Roman"/>
-        </w:rPr>
-        <w:t xml:space="preserve">  memuat</w:t>
-      </w:r>
-      <w:proofErr w:type="gramEnd"/>
+        <w:t>5. Controller</w:t>
+      </w:r>
+      <w:r>
+        <w:rPr>
+          <w:rFonts w:ascii="Times New Roman" w:eastAsia="Times New Roman" w:hAnsi="Times New Roman" w:cs="Times New Roman"/>
+        </w:rPr>
+        <w:t xml:space="preserve">  memuat  </w:t>
+      </w:r>
+      <w:r>
+        <w:rPr>
+          <w:rFonts w:ascii="Times New Roman" w:eastAsia="Times New Roman" w:hAnsi="Times New Roman" w:cs="Times New Roman"/>
+          <w:i/>
+        </w:rPr>
+        <w:t>model</w:t>
+      </w:r>
+      <w:r>
+        <w:rPr>
+          <w:rFonts w:ascii="Times New Roman" w:eastAsia="Times New Roman" w:hAnsi="Times New Roman" w:cs="Times New Roman"/>
+        </w:rPr>
+        <w:t xml:space="preserve">,  </w:t>
+      </w:r>
+      <w:r>
+        <w:rPr>
+          <w:rFonts w:ascii="Times New Roman" w:eastAsia="Times New Roman" w:hAnsi="Times New Roman" w:cs="Times New Roman"/>
+          <w:i/>
+        </w:rPr>
+        <w:t>core</w:t>
+      </w:r>
       <w:r>
         <w:rPr>
           <w:rFonts w:ascii="Times New Roman" w:eastAsia="Times New Roman" w:hAnsi="Times New Roman" w:cs="Times New Roman"/>
@@ -1618,7 +1514,7 @@
           <w:rFonts w:ascii="Times New Roman" w:eastAsia="Times New Roman" w:hAnsi="Times New Roman" w:cs="Times New Roman"/>
           <w:i/>
         </w:rPr>
-        <w:t>model</w:t>
+        <w:t>libraries</w:t>
       </w:r>
       <w:r>
         <w:rPr>
@@ -1631,20 +1527,7 @@
           <w:rFonts w:ascii="Times New Roman" w:eastAsia="Times New Roman" w:hAnsi="Times New Roman" w:cs="Times New Roman"/>
           <w:i/>
         </w:rPr>
-        <w:t>core</w:t>
-      </w:r>
-      <w:r>
-        <w:rPr>
-          <w:rFonts w:ascii="Times New Roman" w:eastAsia="Times New Roman" w:hAnsi="Times New Roman" w:cs="Times New Roman"/>
-        </w:rPr>
-        <w:t xml:space="preserve">  </w:t>
-      </w:r>
-      <w:r>
-        <w:rPr>
-          <w:rFonts w:ascii="Times New Roman" w:eastAsia="Times New Roman" w:hAnsi="Times New Roman" w:cs="Times New Roman"/>
-          <w:i/>
-        </w:rPr>
-        <w:t>libraries</w:t>
+        <w:t>plugins</w:t>
       </w:r>
       <w:r>
         <w:rPr>
@@ -1657,19 +1540,6 @@
           <w:rFonts w:ascii="Times New Roman" w:eastAsia="Times New Roman" w:hAnsi="Times New Roman" w:cs="Times New Roman"/>
           <w:i/>
         </w:rPr>
-        <w:t>plugins</w:t>
-      </w:r>
-      <w:r>
-        <w:rPr>
-          <w:rFonts w:ascii="Times New Roman" w:eastAsia="Times New Roman" w:hAnsi="Times New Roman" w:cs="Times New Roman"/>
-        </w:rPr>
-        <w:t xml:space="preserve">,  </w:t>
-      </w:r>
-      <w:r>
-        <w:rPr>
-          <w:rFonts w:ascii="Times New Roman" w:eastAsia="Times New Roman" w:hAnsi="Times New Roman" w:cs="Times New Roman"/>
-          <w:i/>
-        </w:rPr>
         <w:t>helpers</w:t>
       </w:r>
       <w:r>
@@ -1731,14 +1601,7 @@
         <w:rPr>
           <w:rFonts w:ascii="Times New Roman" w:eastAsia="Times New Roman" w:hAnsi="Times New Roman" w:cs="Times New Roman"/>
         </w:rPr>
-        <w:t xml:space="preserve"> yang dihasilkan akan dikirimkan </w:t>
-      </w:r>
-      <w:proofErr w:type="gramStart"/>
-      <w:r>
-        <w:rPr>
-          <w:rFonts w:ascii="Times New Roman" w:eastAsia="Times New Roman" w:hAnsi="Times New Roman" w:cs="Times New Roman"/>
-        </w:rPr>
-        <w:t xml:space="preserve">ke  </w:t>
+        <w:t xml:space="preserve"> yang dihasilkan akan dikirimkan ke  </w:t>
       </w:r>
       <w:r>
         <w:rPr>
@@ -1747,7 +1610,6 @@
         </w:rPr>
         <w:t>browser</w:t>
       </w:r>
-      <w:proofErr w:type="gramEnd"/>
       <w:r>
         <w:rPr>
           <w:rFonts w:ascii="Times New Roman" w:eastAsia="Times New Roman" w:hAnsi="Times New Roman" w:cs="Times New Roman"/>
@@ -1765,21 +1627,7 @@
         <w:rPr>
           <w:rFonts w:ascii="Times New Roman" w:eastAsia="Times New Roman" w:hAnsi="Times New Roman" w:cs="Times New Roman"/>
         </w:rPr>
-        <w:t xml:space="preserve"> </w:t>
-      </w:r>
-      <w:proofErr w:type="gramStart"/>
-      <w:r>
-        <w:rPr>
-          <w:rFonts w:ascii="Times New Roman" w:eastAsia="Times New Roman" w:hAnsi="Times New Roman" w:cs="Times New Roman"/>
-        </w:rPr>
-        <w:t>aktif,  maka</w:t>
-      </w:r>
-      <w:proofErr w:type="gramEnd"/>
-      <w:r>
-        <w:rPr>
-          <w:rFonts w:ascii="Times New Roman" w:eastAsia="Times New Roman" w:hAnsi="Times New Roman" w:cs="Times New Roman"/>
-        </w:rPr>
-        <w:t xml:space="preserve">  </w:t>
+        <w:t xml:space="preserve"> aktif,  maka  </w:t>
       </w:r>
       <w:r>
         <w:rPr>
@@ -1983,21 +1831,12 @@
         </w:rPr>
         <w:t xml:space="preserve"> serta menggunakan peintah dasar SQL </w:t>
       </w:r>
-      <w:proofErr w:type="gramStart"/>
-      <w:r>
-        <w:rPr>
-          <w:rFonts w:ascii="Times New Roman" w:eastAsia="Times New Roman" w:hAnsi="Times New Roman" w:cs="Times New Roman"/>
-          <w:i/>
-        </w:rPr>
-        <w:t>( Structured</w:t>
-      </w:r>
-      <w:proofErr w:type="gramEnd"/>
-      <w:r>
-        <w:rPr>
-          <w:rFonts w:ascii="Times New Roman" w:eastAsia="Times New Roman" w:hAnsi="Times New Roman" w:cs="Times New Roman"/>
-          <w:i/>
-        </w:rPr>
-        <w:t xml:space="preserve"> Query Language</w:t>
+      <w:r>
+        <w:rPr>
+          <w:rFonts w:ascii="Times New Roman" w:eastAsia="Times New Roman" w:hAnsi="Times New Roman" w:cs="Times New Roman"/>
+          <w:i/>
+        </w:rPr>
+        <w:t>( Structured Query Language</w:t>
       </w:r>
       <w:r>
         <w:rPr>
@@ -2065,29 +1904,14 @@
         <w:rPr>
           <w:rFonts w:ascii="Times New Roman" w:eastAsia="Times New Roman" w:hAnsi="Times New Roman" w:cs="Times New Roman"/>
         </w:rPr>
-        <w:t xml:space="preserve"> yang berada dibawah Lisensi GNU/GPL </w:t>
-      </w:r>
-      <w:proofErr w:type="gramStart"/>
-      <w:r>
-        <w:rPr>
-          <w:rFonts w:ascii="Times New Roman" w:eastAsia="Times New Roman" w:hAnsi="Times New Roman" w:cs="Times New Roman"/>
-        </w:rPr>
-        <w:t xml:space="preserve">( </w:t>
-      </w:r>
-      <w:r>
-        <w:rPr>
-          <w:rFonts w:ascii="Times New Roman" w:eastAsia="Times New Roman" w:hAnsi="Times New Roman" w:cs="Times New Roman"/>
-          <w:i/>
-        </w:rPr>
-        <w:t>General</w:t>
-      </w:r>
-      <w:proofErr w:type="gramEnd"/>
-      <w:r>
-        <w:rPr>
-          <w:rFonts w:ascii="Times New Roman" w:eastAsia="Times New Roman" w:hAnsi="Times New Roman" w:cs="Times New Roman"/>
-          <w:i/>
-        </w:rPr>
-        <w:t xml:space="preserve"> Public License</w:t>
+        <w:t xml:space="preserve"> yang berada dibawah Lisensi GNU/GPL ( </w:t>
+      </w:r>
+      <w:r>
+        <w:rPr>
+          <w:rFonts w:ascii="Times New Roman" w:eastAsia="Times New Roman" w:hAnsi="Times New Roman" w:cs="Times New Roman"/>
+          <w:i/>
+        </w:rPr>
+        <w:t>General Public License</w:t>
       </w:r>
       <w:r>
         <w:rPr>
@@ -2161,21 +1985,7 @@
         <w:rPr>
           <w:rFonts w:ascii="Times New Roman" w:eastAsia="Times New Roman" w:hAnsi="Times New Roman" w:cs="Times New Roman"/>
         </w:rPr>
-        <w:t xml:space="preserve"> bernama Michael </w:t>
-      </w:r>
-      <w:proofErr w:type="gramStart"/>
-      <w:r>
-        <w:rPr>
-          <w:rFonts w:ascii="Times New Roman" w:eastAsia="Times New Roman" w:hAnsi="Times New Roman" w:cs="Times New Roman"/>
-        </w:rPr>
-        <w:t>Widenius .</w:t>
-      </w:r>
-      <w:proofErr w:type="gramEnd"/>
-      <w:r>
-        <w:rPr>
-          <w:rFonts w:ascii="Times New Roman" w:eastAsia="Times New Roman" w:hAnsi="Times New Roman" w:cs="Times New Roman"/>
-        </w:rPr>
-        <w:t xml:space="preserve"> Selain </w:t>
+        <w:t xml:space="preserve"> bernama Michael Widenius . Selain </w:t>
       </w:r>
       <w:r>
         <w:rPr>
@@ -2380,21 +2190,7 @@
         <w:rPr>
           <w:rFonts w:ascii="Times New Roman" w:eastAsia="Times New Roman" w:hAnsi="Times New Roman" w:cs="Times New Roman"/>
         </w:rPr>
-        <w:t xml:space="preserve"> </w:t>
-      </w:r>
-      <w:proofErr w:type="gramStart"/>
-      <w:r>
-        <w:rPr>
-          <w:rFonts w:ascii="Times New Roman" w:eastAsia="Times New Roman" w:hAnsi="Times New Roman" w:cs="Times New Roman"/>
-        </w:rPr>
-        <w:t>( RDBMS</w:t>
-      </w:r>
-      <w:proofErr w:type="gramEnd"/>
-      <w:r>
-        <w:rPr>
-          <w:rFonts w:ascii="Times New Roman" w:eastAsia="Times New Roman" w:hAnsi="Times New Roman" w:cs="Times New Roman"/>
-        </w:rPr>
-        <w:t xml:space="preserve"> ) yang menggunakan suatu bahasa permintaan yang bernama SQL (</w:t>
+        <w:t xml:space="preserve"> ( RDBMS ) yang menggunakan suatu bahasa permintaan yang bernama SQL (</w:t>
       </w:r>
       <w:r>
         <w:rPr>
@@ -4059,6 +3855,36 @@
       <w:bookmarkStart w:id="27" w:name="_Toc533162701"/>
       <w:bookmarkStart w:id="28" w:name="_Toc533163317"/>
       <w:bookmarkStart w:id="29" w:name="_Toc533163732"/>
+      <w:r>
+        <w:rPr>
+          <w:rFonts w:eastAsia="Calibri" w:cs="Times New Roman"/>
+          <w:szCs w:val="24"/>
+          <w:lang w:val="en-ID"/>
+        </w:rPr>
+        <w:t>UI/</w:t>
+      </w:r>
+      <w:bookmarkStart w:id="30" w:name="_GoBack"/>
+      <w:bookmarkEnd w:id="30"/>
+      <w:r>
+        <w:rPr>
+          <w:rFonts w:eastAsia="Calibri" w:cs="Times New Roman"/>
+          <w:szCs w:val="24"/>
+          <w:lang w:val="en-ID"/>
+        </w:rPr>
+        <w:t>UX</w:t>
+      </w:r>
+    </w:p>
+    <w:p>
+      <w:pPr>
+        <w:pStyle w:val="HeadingLandasan"/>
+        <w:spacing w:line="360" w:lineRule="auto"/>
+        <w:jc w:val="both"/>
+        <w:rPr>
+          <w:rFonts w:eastAsia="Calibri" w:cs="Times New Roman"/>
+          <w:szCs w:val="24"/>
+          <w:lang w:val="en-ID"/>
+        </w:rPr>
+      </w:pPr>
       <w:r>
         <w:rPr>
           <w:rFonts w:cs="Times New Roman"/>
@@ -4423,8 +4249,8 @@
         </w:rPr>
         <w:t xml:space="preserve">        </w:t>
       </w:r>
-      <w:bookmarkStart w:id="30" w:name="_Toc506280635"/>
-      <w:bookmarkStart w:id="31" w:name="_Toc506386220"/>
+      <w:bookmarkStart w:id="31" w:name="_Toc506280635"/>
+      <w:bookmarkStart w:id="32" w:name="_Toc506386220"/>
       <w:r>
         <w:rPr>
           <w:rFonts w:cs="Times New Roman"/>
@@ -4432,8 +4258,8 @@
         </w:rPr>
         <w:t>Gambar 3. 8 Cara Kerja Black Box Testing</w:t>
       </w:r>
-      <w:bookmarkEnd w:id="30"/>
       <w:bookmarkEnd w:id="31"/>
+      <w:bookmarkEnd w:id="32"/>
     </w:p>
     <w:p>
       <w:pPr>
@@ -4623,10 +4449,7 @@
         </w:rPr>
       </w:pPr>
     </w:p>
-    <w:p>
-      <w:bookmarkStart w:id="32" w:name="_GoBack"/>
-      <w:bookmarkEnd w:id="32"/>
-    </w:p>
+    <w:p/>
     <w:sectPr>
       <w:pgSz w:w="11900" w:h="16840"/>
       <w:pgMar w:top="2268" w:right="1701" w:bottom="1701" w:left="2268" w:header="709" w:footer="709" w:gutter="0"/>

</xml_diff>